<commit_message>
Plotting, data sync for spline, velocity calc change, EDMD, data save, ROS code v1
</commit_message>
<xml_diff>
--- a/Ajinkya_koopman_deployments/Results.docx
+++ b/Ajinkya_koopman_deployments/Results.docx
@@ -360,6 +360,157 @@
           </w:tcPr>
           <w:p>
             <w:r>
+              <w:t>fishhook_</w:t>
+            </w:r>
+            <w:r>
+              <w:t>clean</w:t>
+            </w:r>
+            <w:r>
+              <w:t>_v_1_5_filtered</w:t>
+            </w:r>
+          </w:p>
+        </w:tc>
+        <w:tc>
+          <w:tcPr>
+            <w:tcW w:w="1272" w:type="dxa"/>
+          </w:tcPr>
+          <w:p>
+            <w:r>
+              <w:t>0.11</w:t>
+            </w:r>
+          </w:p>
+        </w:tc>
+        <w:tc>
+          <w:tcPr>
+            <w:tcW w:w="1274" w:type="dxa"/>
+          </w:tcPr>
+          <w:p>
+            <w:r>
+              <w:t>0.14</w:t>
+            </w:r>
+          </w:p>
+        </w:tc>
+        <w:tc>
+          <w:tcPr>
+            <w:tcW w:w="1294" w:type="dxa"/>
+          </w:tcPr>
+          <w:p>
+            <w:r>
+              <w:t>0.10</w:t>
+            </w:r>
+          </w:p>
+        </w:tc>
+        <w:tc>
+          <w:tcPr>
+            <w:tcW w:w="1441" w:type="dxa"/>
+          </w:tcPr>
+          <w:p>
+            <w:r>
+              <w:t>0.34</w:t>
+            </w:r>
+          </w:p>
+        </w:tc>
+      </w:tr>
+      <w:tr>
+        <w:tc>
+          <w:tcPr>
+            <w:tcW w:w="4069" w:type="dxa"/>
+          </w:tcPr>
+          <w:p>
+            <w:r>
+              <w:t>fishhook_</w:t>
+            </w:r>
+            <w:r>
+              <w:t>clean</w:t>
+            </w:r>
+            <w:r>
+              <w:t>_v_1_5_filtered</w:t>
+            </w:r>
+            <w:r>
+              <w:t>_ol</w:t>
+            </w:r>
+          </w:p>
+        </w:tc>
+        <w:tc>
+          <w:tcPr>
+            <w:tcW w:w="1272" w:type="dxa"/>
+          </w:tcPr>
+          <w:p>
+            <w:r>
+              <w:t>1.43</w:t>
+            </w:r>
+          </w:p>
+        </w:tc>
+        <w:tc>
+          <w:tcPr>
+            <w:tcW w:w="1274" w:type="dxa"/>
+          </w:tcPr>
+          <w:p>
+            <w:r>
+              <w:t>1.73</w:t>
+            </w:r>
+          </w:p>
+        </w:tc>
+        <w:tc>
+          <w:tcPr>
+            <w:tcW w:w="1294" w:type="dxa"/>
+          </w:tcPr>
+          <w:p>
+            <w:r>
+              <w:t>0.00</w:t>
+            </w:r>
+          </w:p>
+        </w:tc>
+        <w:tc>
+          <w:tcPr>
+            <w:tcW w:w="1441" w:type="dxa"/>
+          </w:tcPr>
+          <w:p>
+            <w:r>
+              <w:t>3.73</w:t>
+            </w:r>
+          </w:p>
+        </w:tc>
+      </w:tr>
+      <w:tr>
+        <w:tc>
+          <w:tcPr>
+            <w:tcW w:w="4069" w:type="dxa"/>
+          </w:tcPr>
+          <w:p/>
+        </w:tc>
+        <w:tc>
+          <w:tcPr>
+            <w:tcW w:w="1272" w:type="dxa"/>
+          </w:tcPr>
+          <w:p/>
+        </w:tc>
+        <w:tc>
+          <w:tcPr>
+            <w:tcW w:w="1274" w:type="dxa"/>
+          </w:tcPr>
+          <w:p/>
+        </w:tc>
+        <w:tc>
+          <w:tcPr>
+            <w:tcW w:w="1294" w:type="dxa"/>
+          </w:tcPr>
+          <w:p/>
+        </w:tc>
+        <w:tc>
+          <w:tcPr>
+            <w:tcW w:w="1441" w:type="dxa"/>
+          </w:tcPr>
+          <w:p/>
+        </w:tc>
+      </w:tr>
+      <w:tr>
+        <w:tc>
+          <w:tcPr>
+            <w:tcW w:w="4069" w:type="dxa"/>
+          </w:tcPr>
+          <w:p>
+            <w:r>
               <w:t>fishhook_noisy_v_1_5_filtered</w:t>
             </w:r>
           </w:p>
@@ -799,37 +950,46 @@
           </w:tcPr>
           <w:p>
             <w:r>
-              <w:t>1.44</w:t>
-            </w:r>
-          </w:p>
-        </w:tc>
-        <w:tc>
-          <w:tcPr>
-            <w:tcW w:w="1274" w:type="dxa"/>
-          </w:tcPr>
-          <w:p>
-            <w:r>
-              <w:t>0.56</w:t>
-            </w:r>
-          </w:p>
-        </w:tc>
-        <w:tc>
-          <w:tcPr>
-            <w:tcW w:w="1294" w:type="dxa"/>
-          </w:tcPr>
-          <w:p>
-            <w:r>
-              <w:t>0.01</w:t>
-            </w:r>
-          </w:p>
-        </w:tc>
-        <w:tc>
-          <w:tcPr>
-            <w:tcW w:w="1441" w:type="dxa"/>
-          </w:tcPr>
-          <w:p>
-            <w:r>
-              <w:t>0.5</w:t>
+              <w:t>1.</w:t>
+            </w:r>
+            <w:r>
+              <w:t>15</w:t>
+            </w:r>
+          </w:p>
+        </w:tc>
+        <w:tc>
+          <w:tcPr>
+            <w:tcW w:w="1274" w:type="dxa"/>
+          </w:tcPr>
+          <w:p>
+            <w:r>
+              <w:t>0.</w:t>
+            </w:r>
+            <w:r>
+              <w:t>42</w:t>
+            </w:r>
+          </w:p>
+        </w:tc>
+        <w:tc>
+          <w:tcPr>
+            <w:tcW w:w="1294" w:type="dxa"/>
+          </w:tcPr>
+          <w:p>
+            <w:r>
+              <w:t>0.</w:t>
+            </w:r>
+            <w:r>
+              <w:t>48</w:t>
+            </w:r>
+          </w:p>
+        </w:tc>
+        <w:tc>
+          <w:tcPr>
+            <w:tcW w:w="1441" w:type="dxa"/>
+          </w:tcPr>
+          <w:p>
+            <w:r>
+              <w:t>1.58</w:t>
             </w:r>
           </w:p>
         </w:tc>
@@ -854,40 +1014,52 @@
           </w:tcPr>
           <w:p>
             <w:r>
-              <w:t>2.15</w:t>
-            </w:r>
-          </w:p>
-        </w:tc>
-        <w:tc>
-          <w:tcPr>
-            <w:tcW w:w="1274" w:type="dxa"/>
-          </w:tcPr>
-          <w:p>
-            <w:r>
-              <w:t>0.97</w:t>
-            </w:r>
-          </w:p>
-        </w:tc>
-        <w:tc>
-          <w:tcPr>
-            <w:tcW w:w="1294" w:type="dxa"/>
-          </w:tcPr>
-          <w:p>
-            <w:r>
-              <w:t>0.024</w:t>
-            </w:r>
-          </w:p>
-        </w:tc>
-        <w:tc>
-          <w:tcPr>
-            <w:tcW w:w="1441" w:type="dxa"/>
-          </w:tcPr>
-          <w:p>
-            <w:r>
-              <w:t>3.81</w:t>
+              <w:t>2.</w:t>
+            </w:r>
+            <w:r>
+              <w:t>22</w:t>
             </w:r>
             <w:bookmarkStart w:id="0" w:name="_GoBack"/>
             <w:bookmarkEnd w:id="0"/>
+          </w:p>
+        </w:tc>
+        <w:tc>
+          <w:tcPr>
+            <w:tcW w:w="1274" w:type="dxa"/>
+          </w:tcPr>
+          <w:p>
+            <w:r>
+              <w:t>1.33</w:t>
+            </w:r>
+          </w:p>
+        </w:tc>
+        <w:tc>
+          <w:tcPr>
+            <w:tcW w:w="1294" w:type="dxa"/>
+          </w:tcPr>
+          <w:p>
+            <w:r>
+              <w:t>0.0</w:t>
+            </w:r>
+            <w:r>
+              <w:t>3</w:t>
+            </w:r>
+          </w:p>
+        </w:tc>
+        <w:tc>
+          <w:tcPr>
+            <w:tcW w:w="1441" w:type="dxa"/>
+          </w:tcPr>
+          <w:p>
+            <w:r>
+              <w:t>7</w:t>
+            </w:r>
+            <w:r>
+              <w:t>.</w:t>
+            </w:r>
+            <w:r>
+              <w:t>36</w:t>
+            </w:r>
           </w:p>
         </w:tc>
       </w:tr>

</xml_diff>